<commit_message>
edited SRS.docx will continue later
</commit_message>
<xml_diff>
--- a/Documentation/SRS.docx
+++ b/Documentation/SRS.docx
@@ -3837,21 +3837,7 @@
         <w:rPr>
           <w:color w:val="000000"/>
         </w:rPr>
-        <w:t xml:space="preserve">Java </w:t>
-      </w:r>
-      <w:proofErr w:type="spellStart"/>
-      <w:r>
-        <w:rPr>
-          <w:color w:val="000000"/>
-        </w:rPr>
-        <w:t>ArrayList</w:t>
-      </w:r>
-      <w:proofErr w:type="spellEnd"/>
-      <w:r>
-        <w:rPr>
-          <w:color w:val="000000"/>
-        </w:rPr>
-        <w:t xml:space="preserve"> Class Document, </w:t>
+        <w:t xml:space="preserve">Java ArrayList Class Document, </w:t>
       </w:r>
       <w:r>
         <w:rPr>
@@ -4583,29 +4569,7 @@
           <w:sz w:val="22"/>
           <w:szCs w:val="22"/>
         </w:rPr>
-        <w:t xml:space="preserve">Attention should be paid to the </w:t>
-      </w:r>
-      <w:proofErr w:type="spellStart"/>
-      <w:r>
-        <w:rPr>
-          <w:rFonts w:ascii="Times New Roman" w:eastAsia="Times New Roman" w:hAnsi="Times New Roman"/>
-          <w:noProof w:val="0"/>
-          <w:color w:val="000000"/>
-          <w:sz w:val="22"/>
-          <w:szCs w:val="22"/>
-        </w:rPr>
-        <w:t>carefuly</w:t>
-      </w:r>
-      <w:proofErr w:type="spellEnd"/>
-      <w:r>
-        <w:rPr>
-          <w:rFonts w:ascii="Times New Roman" w:eastAsia="Times New Roman" w:hAnsi="Times New Roman"/>
-          <w:noProof w:val="0"/>
-          <w:color w:val="000000"/>
-          <w:sz w:val="22"/>
-          <w:szCs w:val="22"/>
-        </w:rPr>
-        <w:t xml:space="preserve"> organize the requirements presented in this section so that they may easily accessed and understood.  Furthermore, this SRS is not the software design document, therefore one should avoid the tendency to over-constrain (and therefore design) the software project within this SRS.</w:t>
+        <w:t>Attention should be paid to the carefuly organize the requirements presented in this section so that they may easily accessed and understood.  Furthermore, this SRS is not the software design document, therefore one should avoid the tendency to over-constrain (and therefore design) the software project within this SRS.</w:t>
       </w:r>
     </w:p>
     <w:p>
@@ -4826,7 +4790,258 @@
         </w:numPr>
       </w:pPr>
       <w:r>
-        <w:t>Mel</w:t>
+        <w:t>Ordering Food</w:t>
+      </w:r>
+    </w:p>
+    <w:p>
+      <w:pPr>
+        <w:pStyle w:val="Heading6"/>
+        <w:numPr>
+          <w:ilvl w:val="4"/>
+          <w:numId w:val="25"/>
+        </w:numPr>
+      </w:pPr>
+      <w:r>
+        <w:t>Introduction</w:t>
+      </w:r>
+    </w:p>
+    <w:p>
+      <w:pPr>
+        <w:ind w:left="1440"/>
+        <w:rPr>
+          <w:color w:val="000000"/>
+          <w:sz w:val="22"/>
+          <w:szCs w:val="22"/>
+        </w:rPr>
+      </w:pPr>
+      <w:r>
+        <w:rPr>
+          <w:color w:val="000000"/>
+          <w:sz w:val="22"/>
+          <w:szCs w:val="22"/>
+        </w:rPr>
+        <w:t>Using the consumer interface, the consumer has the option to order online. The ordering online also will include some features as notifying the person the food is ready.</w:t>
+      </w:r>
+    </w:p>
+    <w:p>
+      <w:pPr>
+        <w:pStyle w:val="Heading6"/>
+        <w:numPr>
+          <w:ilvl w:val="4"/>
+          <w:numId w:val="25"/>
+        </w:numPr>
+      </w:pPr>
+      <w:r>
+        <w:t>Inputs</w:t>
+      </w:r>
+    </w:p>
+    <w:p>
+      <w:pPr>
+        <w:ind w:left="1440"/>
+      </w:pPr>
+      <w:r>
+        <w:t>Consumer selects the menu item that he/she would like to buy and order. Connect with PayPal for cash handling.</w:t>
+      </w:r>
+    </w:p>
+    <w:p>
+      <w:pPr>
+        <w:pStyle w:val="Heading6"/>
+        <w:numPr>
+          <w:ilvl w:val="4"/>
+          <w:numId w:val="25"/>
+        </w:numPr>
+      </w:pPr>
+      <w:r>
+        <w:t>Processing</w:t>
+      </w:r>
+    </w:p>
+    <w:p>
+      <w:pPr>
+        <w:ind w:left="1440"/>
+      </w:pPr>
+      <w:r>
+        <w:t xml:space="preserve">Each order will be a new invoice number. </w:t>
+      </w:r>
+    </w:p>
+    <w:p>
+      <w:pPr>
+        <w:pStyle w:val="Heading6"/>
+        <w:numPr>
+          <w:ilvl w:val="4"/>
+          <w:numId w:val="25"/>
+        </w:numPr>
+      </w:pPr>
+      <w:r>
+        <w:t>Outputs</w:t>
+      </w:r>
+    </w:p>
+    <w:p>
+      <w:pPr>
+        <w:ind w:left="1440"/>
+      </w:pPr>
+      <w:r>
+        <w:t>Email with the order will be sent. It also goes to the user’s history</w:t>
+      </w:r>
+      <w:r>
+        <w:t>.</w:t>
+      </w:r>
+    </w:p>
+    <w:p>
+      <w:pPr>
+        <w:pStyle w:val="Heading6"/>
+        <w:numPr>
+          <w:ilvl w:val="4"/>
+          <w:numId w:val="25"/>
+        </w:numPr>
+      </w:pPr>
+      <w:r>
+        <w:t>Error Handling</w:t>
+      </w:r>
+    </w:p>
+    <w:p>
+      <w:pPr>
+        <w:ind w:left="1440"/>
+      </w:pPr>
+      <w:r>
+        <w:t>If the order fails, it will try at least one more time to connect.</w:t>
+      </w:r>
+    </w:p>
+    <w:p>
+      <w:pPr>
+        <w:pStyle w:val="Heading6"/>
+        <w:numPr>
+          <w:ilvl w:val="3"/>
+          <w:numId w:val="25"/>
+        </w:numPr>
+      </w:pPr>
+      <w:r>
+        <w:t>View History</w:t>
+      </w:r>
+    </w:p>
+    <w:p>
+      <w:pPr>
+        <w:pStyle w:val="Heading6"/>
+        <w:numPr>
+          <w:ilvl w:val="4"/>
+          <w:numId w:val="25"/>
+        </w:numPr>
+      </w:pPr>
+      <w:r>
+        <w:t>Introduction</w:t>
+      </w:r>
+    </w:p>
+    <w:p>
+      <w:pPr>
+        <w:ind w:left="1440"/>
+        <w:rPr>
+          <w:color w:val="000000"/>
+          <w:sz w:val="22"/>
+          <w:szCs w:val="22"/>
+        </w:rPr>
+      </w:pPr>
+      <w:r>
+        <w:rPr>
+          <w:color w:val="000000"/>
+          <w:sz w:val="22"/>
+          <w:szCs w:val="22"/>
+        </w:rPr>
+        <w:t>Using the consumer interface, the consumer</w:t>
+      </w:r>
+      <w:r>
+        <w:rPr>
+          <w:color w:val="000000"/>
+          <w:sz w:val="22"/>
+          <w:szCs w:val="22"/>
+        </w:rPr>
+        <w:t xml:space="preserve"> can see all previous orders.</w:t>
+      </w:r>
+    </w:p>
+    <w:p>
+      <w:pPr>
+        <w:pStyle w:val="Heading6"/>
+        <w:numPr>
+          <w:ilvl w:val="4"/>
+          <w:numId w:val="25"/>
+        </w:numPr>
+      </w:pPr>
+      <w:r>
+        <w:t>Inputs</w:t>
+      </w:r>
+    </w:p>
+    <w:p>
+      <w:pPr>
+        <w:ind w:left="1440"/>
+      </w:pPr>
+      <w:r>
+        <w:t>User will just select the dates to view between, default will be 3 months.</w:t>
+      </w:r>
+    </w:p>
+    <w:p>
+      <w:pPr>
+        <w:pStyle w:val="Heading6"/>
+        <w:numPr>
+          <w:ilvl w:val="4"/>
+          <w:numId w:val="25"/>
+        </w:numPr>
+      </w:pPr>
+      <w:r>
+        <w:t>Processing</w:t>
+      </w:r>
+    </w:p>
+    <w:p>
+      <w:pPr>
+        <w:ind w:left="1440"/>
+      </w:pPr>
+      <w:r>
+        <w:t>The application will query the sql database between the 2 dates given.</w:t>
+      </w:r>
+    </w:p>
+    <w:p>
+      <w:pPr>
+        <w:pStyle w:val="Heading6"/>
+        <w:numPr>
+          <w:ilvl w:val="4"/>
+          <w:numId w:val="25"/>
+        </w:numPr>
+      </w:pPr>
+      <w:r>
+        <w:t>Outputs</w:t>
+      </w:r>
+    </w:p>
+    <w:p>
+      <w:pPr>
+        <w:ind w:left="1440"/>
+      </w:pPr>
+      <w:r>
+        <w:t>The application will show previous orders and the menu choices it picked.</w:t>
+      </w:r>
+    </w:p>
+    <w:p>
+      <w:pPr>
+        <w:ind w:left="1440"/>
+      </w:pPr>
+      <w:r>
+        <w:t>Option to email as well.</w:t>
+      </w:r>
+    </w:p>
+    <w:p>
+      <w:pPr>
+        <w:pStyle w:val="Heading6"/>
+        <w:numPr>
+          <w:ilvl w:val="4"/>
+          <w:numId w:val="25"/>
+        </w:numPr>
+      </w:pPr>
+      <w:r>
+        <w:t>Error Handling</w:t>
+      </w:r>
+    </w:p>
+    <w:p>
+      <w:pPr>
+        <w:ind w:left="1440"/>
+      </w:pPr>
+      <w:r>
+        <w:t>Timeout if can not find and tell the user to see later.</w:t>
       </w:r>
     </w:p>
     <w:p>
@@ -4844,11 +5059,10 @@
         </w:tabs>
         <w:spacing w:before="40" w:after="0" w:line="259" w:lineRule="auto"/>
       </w:pPr>
-      <w:bookmarkStart w:id="25" w:name="_Toc430534052"/>
+      <w:bookmarkStart w:id="25" w:name="_Toc430534053"/>
       <w:r>
         <w:t>Back of House Interface</w:t>
       </w:r>
-      <w:bookmarkEnd w:id="25"/>
     </w:p>
     <w:p>
       <w:pPr>
@@ -4859,9 +5073,243 @@
         </w:numPr>
       </w:pPr>
       <w:r>
-        <w:t>Mel</w:t>
-      </w:r>
-    </w:p>
+        <w:t>Get Orders</w:t>
+      </w:r>
+    </w:p>
+    <w:p>
+      <w:pPr>
+        <w:pStyle w:val="Heading6"/>
+        <w:numPr>
+          <w:ilvl w:val="4"/>
+          <w:numId w:val="25"/>
+        </w:numPr>
+      </w:pPr>
+      <w:r>
+        <w:t>Introduction</w:t>
+      </w:r>
+    </w:p>
+    <w:p>
+      <w:pPr>
+        <w:ind w:left="1440"/>
+        <w:rPr>
+          <w:color w:val="000000"/>
+          <w:sz w:val="22"/>
+          <w:szCs w:val="22"/>
+        </w:rPr>
+      </w:pPr>
+      <w:r>
+        <w:rPr>
+          <w:color w:val="000000"/>
+          <w:sz w:val="22"/>
+          <w:szCs w:val="22"/>
+        </w:rPr>
+        <w:t>The Back of House Interface will allow the kitchen staff to see the orders that have been placed. It is up to them to decide how to do it.</w:t>
+      </w:r>
+    </w:p>
+    <w:p>
+      <w:pPr>
+        <w:pStyle w:val="Heading6"/>
+        <w:numPr>
+          <w:ilvl w:val="4"/>
+          <w:numId w:val="25"/>
+        </w:numPr>
+      </w:pPr>
+      <w:r>
+        <w:t>Inputs</w:t>
+      </w:r>
+    </w:p>
+    <w:p>
+      <w:pPr>
+        <w:ind w:left="1440"/>
+      </w:pPr>
+      <w:r>
+        <w:t>There are no input as it will be the default screen for the kitchen staff. They will get it as orders come in.</w:t>
+      </w:r>
+    </w:p>
+    <w:p>
+      <w:pPr>
+        <w:pStyle w:val="Heading6"/>
+        <w:numPr>
+          <w:ilvl w:val="4"/>
+          <w:numId w:val="25"/>
+        </w:numPr>
+      </w:pPr>
+      <w:r>
+        <w:t>Processing</w:t>
+      </w:r>
+    </w:p>
+    <w:p>
+      <w:pPr>
+        <w:ind w:left="1440"/>
+      </w:pPr>
+    </w:p>
+    <w:p>
+      <w:pPr>
+        <w:pStyle w:val="Heading6"/>
+        <w:numPr>
+          <w:ilvl w:val="4"/>
+          <w:numId w:val="25"/>
+        </w:numPr>
+      </w:pPr>
+      <w:r>
+        <w:t>Outputs</w:t>
+      </w:r>
+    </w:p>
+    <w:p>
+      <w:pPr>
+        <w:ind w:left="1440"/>
+      </w:pPr>
+      <w:r>
+        <w:t>They will swipe up to clear.</w:t>
+      </w:r>
+    </w:p>
+    <w:p>
+      <w:pPr>
+        <w:pStyle w:val="Heading6"/>
+        <w:numPr>
+          <w:ilvl w:val="4"/>
+          <w:numId w:val="25"/>
+        </w:numPr>
+      </w:pPr>
+      <w:r>
+        <w:t>Error Handling</w:t>
+      </w:r>
+    </w:p>
+    <w:p>
+      <w:r>
+        <w:tab/>
+      </w:r>
+      <w:r>
+        <w:tab/>
+      </w:r>
+      <w:r>
+        <w:tab/>
+      </w:r>
+      <w:r>
+        <w:tab/>
+      </w:r>
+    </w:p>
+    <w:p>
+      <w:pPr>
+        <w:pStyle w:val="Heading6"/>
+        <w:numPr>
+          <w:ilvl w:val="3"/>
+          <w:numId w:val="25"/>
+        </w:numPr>
+      </w:pPr>
+      <w:r>
+        <w:lastRenderedPageBreak/>
+        <w:t>Get Order History</w:t>
+      </w:r>
+    </w:p>
+    <w:p>
+      <w:pPr>
+        <w:pStyle w:val="Heading6"/>
+        <w:numPr>
+          <w:ilvl w:val="4"/>
+          <w:numId w:val="25"/>
+        </w:numPr>
+      </w:pPr>
+      <w:r>
+        <w:t>Introduction</w:t>
+      </w:r>
+    </w:p>
+    <w:p>
+      <w:pPr>
+        <w:ind w:left="1440"/>
+        <w:rPr>
+          <w:color w:val="000000"/>
+          <w:sz w:val="22"/>
+          <w:szCs w:val="22"/>
+        </w:rPr>
+      </w:pPr>
+      <w:r>
+        <w:rPr>
+          <w:color w:val="000000"/>
+          <w:sz w:val="22"/>
+          <w:szCs w:val="22"/>
+        </w:rPr>
+        <w:t xml:space="preserve">The Back of House Interface will allow the kitchen staff to see the orders </w:t>
+      </w:r>
+      <w:r>
+        <w:rPr>
+          <w:color w:val="000000"/>
+          <w:sz w:val="22"/>
+          <w:szCs w:val="22"/>
+        </w:rPr>
+        <w:t>that have been completed for the day</w:t>
+      </w:r>
+    </w:p>
+    <w:p>
+      <w:pPr>
+        <w:pStyle w:val="Heading6"/>
+        <w:numPr>
+          <w:ilvl w:val="4"/>
+          <w:numId w:val="25"/>
+        </w:numPr>
+      </w:pPr>
+      <w:r>
+        <w:t>Inputs</w:t>
+      </w:r>
+    </w:p>
+    <w:p>
+      <w:pPr>
+        <w:ind w:left="1440"/>
+      </w:pPr>
+      <w:r>
+        <w:t>There will be a button to press to see the orders</w:t>
+      </w:r>
+    </w:p>
+    <w:p>
+      <w:pPr>
+        <w:pStyle w:val="Heading6"/>
+        <w:numPr>
+          <w:ilvl w:val="4"/>
+          <w:numId w:val="25"/>
+        </w:numPr>
+      </w:pPr>
+      <w:r>
+        <w:t>Processing</w:t>
+      </w:r>
+    </w:p>
+    <w:p>
+      <w:pPr>
+        <w:ind w:left="1440"/>
+      </w:pPr>
+    </w:p>
+    <w:p>
+      <w:pPr>
+        <w:pStyle w:val="Heading6"/>
+        <w:numPr>
+          <w:ilvl w:val="4"/>
+          <w:numId w:val="25"/>
+        </w:numPr>
+      </w:pPr>
+      <w:r>
+        <w:t>Outputs</w:t>
+      </w:r>
+    </w:p>
+    <w:p>
+      <w:pPr>
+        <w:ind w:left="1440"/>
+      </w:pPr>
+      <w:r>
+        <w:t>They will see all of the orders for the day.</w:t>
+      </w:r>
+    </w:p>
+    <w:p>
+      <w:pPr>
+        <w:pStyle w:val="Heading6"/>
+        <w:numPr>
+          <w:ilvl w:val="4"/>
+          <w:numId w:val="25"/>
+        </w:numPr>
+      </w:pPr>
+      <w:r>
+        <w:t>Error Handling</w:t>
+      </w:r>
+    </w:p>
+    <w:p/>
     <w:p>
       <w:pPr>
         <w:pStyle w:val="Heading3"/>
@@ -4877,11 +5325,10 @@
         </w:tabs>
         <w:spacing w:before="40" w:after="0" w:line="259" w:lineRule="auto"/>
       </w:pPr>
-      <w:bookmarkStart w:id="26" w:name="_Toc430534053"/>
       <w:r>
         <w:t>Front of House Interface</w:t>
       </w:r>
-      <w:bookmarkEnd w:id="26"/>
+      <w:bookmarkEnd w:id="25"/>
     </w:p>
     <w:p>
       <w:pPr>
@@ -4910,11 +5357,11 @@
         </w:tabs>
         <w:spacing w:before="40" w:after="0" w:line="259" w:lineRule="auto"/>
       </w:pPr>
-      <w:bookmarkStart w:id="27" w:name="_Toc430534054"/>
+      <w:bookmarkStart w:id="26" w:name="_Toc430534054"/>
       <w:r>
         <w:t>Admin/ Interface</w:t>
       </w:r>
-      <w:bookmarkEnd w:id="27"/>
+      <w:bookmarkEnd w:id="26"/>
     </w:p>
     <w:p>
       <w:pPr>
@@ -4943,11 +5390,11 @@
         </w:tabs>
         <w:spacing w:before="40" w:after="0" w:line="259" w:lineRule="auto"/>
       </w:pPr>
-      <w:bookmarkStart w:id="28" w:name="_Toc430534055"/>
+      <w:bookmarkStart w:id="27" w:name="_Toc430534055"/>
       <w:r>
         <w:t>Use Cases</w:t>
       </w:r>
-      <w:bookmarkEnd w:id="28"/>
+      <w:bookmarkEnd w:id="27"/>
     </w:p>
     <w:p>
       <w:pPr>
@@ -4964,11 +5411,11 @@
         </w:tabs>
         <w:spacing w:before="40" w:after="0" w:line="259" w:lineRule="auto"/>
       </w:pPr>
-      <w:bookmarkStart w:id="29" w:name="_Toc430534056"/>
+      <w:bookmarkStart w:id="28" w:name="_Toc430534056"/>
       <w:r>
         <w:t>Consumer Interface</w:t>
       </w:r>
-      <w:bookmarkEnd w:id="29"/>
+      <w:bookmarkEnd w:id="28"/>
     </w:p>
     <w:p>
       <w:pPr>
@@ -4997,11 +5444,11 @@
         </w:tabs>
         <w:spacing w:before="40" w:after="0" w:line="259" w:lineRule="auto"/>
       </w:pPr>
-      <w:bookmarkStart w:id="30" w:name="_Toc430534057"/>
+      <w:bookmarkStart w:id="29" w:name="_Toc430534057"/>
       <w:r>
         <w:t>Back of House Interface</w:t>
       </w:r>
-      <w:bookmarkEnd w:id="30"/>
+      <w:bookmarkEnd w:id="29"/>
     </w:p>
     <w:p>
       <w:pPr>
@@ -5030,11 +5477,11 @@
         </w:tabs>
         <w:spacing w:before="40" w:after="0" w:line="259" w:lineRule="auto"/>
       </w:pPr>
-      <w:bookmarkStart w:id="31" w:name="_Toc430534058"/>
+      <w:bookmarkStart w:id="30" w:name="_Toc430534058"/>
       <w:r>
         <w:t>Front of House Interface</w:t>
       </w:r>
-      <w:bookmarkEnd w:id="31"/>
+      <w:bookmarkEnd w:id="30"/>
     </w:p>
     <w:p>
       <w:pPr>
@@ -5063,11 +5510,11 @@
         </w:tabs>
         <w:spacing w:before="40" w:after="0" w:line="259" w:lineRule="auto"/>
       </w:pPr>
-      <w:bookmarkStart w:id="32" w:name="_Toc430534059"/>
+      <w:bookmarkStart w:id="31" w:name="_Toc430534059"/>
       <w:r>
         <w:t>Admin/ Interface</w:t>
       </w:r>
-      <w:bookmarkEnd w:id="32"/>
+      <w:bookmarkEnd w:id="31"/>
     </w:p>
     <w:p>
       <w:pPr>
@@ -5096,11 +5543,11 @@
         </w:tabs>
         <w:spacing w:before="40" w:after="0" w:line="259" w:lineRule="auto"/>
       </w:pPr>
-      <w:bookmarkStart w:id="33" w:name="_Toc430534060"/>
+      <w:bookmarkStart w:id="32" w:name="_Toc430534060"/>
       <w:r>
         <w:t>Classes/Objects</w:t>
       </w:r>
-      <w:bookmarkEnd w:id="33"/>
+      <w:bookmarkEnd w:id="32"/>
     </w:p>
     <w:p>
       <w:pPr>
@@ -5117,10 +5564,15 @@
         </w:tabs>
         <w:spacing w:before="40" w:after="0" w:line="259" w:lineRule="auto"/>
       </w:pPr>
-      <w:bookmarkStart w:id="34" w:name="_Toc430534061"/>
-      <w:r>
-        <w:t>MySQLUtility</w:t>
-      </w:r>
+      <w:bookmarkStart w:id="33" w:name="_Toc430534061"/>
+      <w:r>
+        <w:t>MySQLUtilit</w:t>
+      </w:r>
+      <w:bookmarkEnd w:id="33"/>
+      <w:r>
+        <w:t>ies</w:t>
+      </w:r>
+      <w:bookmarkStart w:id="34" w:name="_GoBack"/>
       <w:bookmarkEnd w:id="34"/>
     </w:p>
     <w:p>
@@ -5190,6 +5642,11 @@
       <w:bookmarkEnd w:id="36"/>
     </w:p>
     <w:p>
+      <w:r>
+        <w:t>The Point of Service system will be available at all times during resturant operates. During the hours of 10 AM to 1 AM in the morning.</w:t>
+      </w:r>
+    </w:p>
+    <w:p>
       <w:pPr>
         <w:pStyle w:val="Heading3"/>
         <w:keepLines/>
@@ -5211,6 +5668,11 @@
       <w:bookmarkEnd w:id="37"/>
     </w:p>
     <w:p>
+      <w:r>
+        <w:t>There will be no downtime during business hours.</w:t>
+      </w:r>
+    </w:p>
+    <w:p>
       <w:pPr>
         <w:pStyle w:val="Heading3"/>
         <w:keepLines/>
@@ -5232,6 +5694,11 @@
       <w:bookmarkEnd w:id="38"/>
     </w:p>
     <w:p>
+      <w:r>
+        <w:t>The whole system shall be available.</w:t>
+      </w:r>
+    </w:p>
+    <w:p>
       <w:pPr>
         <w:pStyle w:val="Heading3"/>
         <w:keepLines/>
@@ -5274,6 +5741,11 @@
       <w:bookmarkEnd w:id="40"/>
     </w:p>
     <w:p>
+      <w:r>
+        <w:t>Updates and Backups will happen during the non-service hours every night.</w:t>
+      </w:r>
+    </w:p>
+    <w:p>
       <w:pPr>
         <w:pStyle w:val="Heading3"/>
         <w:keepLines/>
@@ -5290,6 +5762,7 @@
       </w:pPr>
       <w:bookmarkStart w:id="41" w:name="_Toc430534068"/>
       <w:r>
+        <w:lastRenderedPageBreak/>
         <w:t>Portability</w:t>
       </w:r>
       <w:bookmarkEnd w:id="41"/>
@@ -5378,10 +5851,7 @@
         <w:spacing w:after="0" w:line="259" w:lineRule="auto"/>
       </w:pPr>
       <w:bookmarkStart w:id="45" w:name="_Toc430534072"/>
-      <w:bookmarkStart w:id="46" w:name="_GoBack"/>
-      <w:bookmarkEnd w:id="46"/>
-      <w:r>
-        <w:lastRenderedPageBreak/>
+      <w:r>
         <w:t>Analysis Models</w:t>
       </w:r>
       <w:bookmarkEnd w:id="45"/>
@@ -5401,11 +5871,11 @@
         </w:tabs>
         <w:spacing w:before="40" w:after="0" w:line="259" w:lineRule="auto"/>
       </w:pPr>
-      <w:bookmarkStart w:id="47" w:name="_Toc430534073"/>
+      <w:bookmarkStart w:id="46" w:name="_Toc430534073"/>
       <w:r>
         <w:t>Sequence Diagrams</w:t>
       </w:r>
-      <w:bookmarkEnd w:id="47"/>
+      <w:bookmarkEnd w:id="46"/>
     </w:p>
     <w:p>
       <w:pPr>
@@ -5422,11 +5892,11 @@
         </w:tabs>
         <w:spacing w:before="40" w:after="0" w:line="259" w:lineRule="auto"/>
       </w:pPr>
-      <w:bookmarkStart w:id="48" w:name="_Toc430534074"/>
+      <w:bookmarkStart w:id="47" w:name="_Toc430534074"/>
       <w:r>
         <w:t>DataFlow Diagrams (DFD)</w:t>
       </w:r>
-      <w:bookmarkEnd w:id="48"/>
+      <w:bookmarkEnd w:id="47"/>
     </w:p>
     <w:p>
       <w:pPr>
@@ -5443,11 +5913,11 @@
         </w:tabs>
         <w:spacing w:before="40" w:after="0" w:line="259" w:lineRule="auto"/>
       </w:pPr>
-      <w:bookmarkStart w:id="49" w:name="_Toc430534075"/>
+      <w:bookmarkStart w:id="48" w:name="_Toc430534075"/>
       <w:r>
         <w:t>State-Transition Diagrams (STD)</w:t>
       </w:r>
-      <w:bookmarkEnd w:id="49"/>
+      <w:bookmarkEnd w:id="48"/>
       <w:r>
         <w:t xml:space="preserve"> </w:t>
       </w:r>
@@ -5468,11 +5938,11 @@
         </w:tabs>
         <w:spacing w:after="0" w:line="259" w:lineRule="auto"/>
       </w:pPr>
-      <w:bookmarkStart w:id="50" w:name="_Toc430534076"/>
+      <w:bookmarkStart w:id="49" w:name="_Toc430534076"/>
       <w:r>
         <w:t>Change Management Process</w:t>
       </w:r>
-      <w:bookmarkEnd w:id="50"/>
+      <w:bookmarkEnd w:id="49"/>
     </w:p>
     <w:p/>
     <w:p>
@@ -5483,11 +5953,11 @@
           <w:numId w:val="26"/>
         </w:numPr>
       </w:pPr>
-      <w:bookmarkStart w:id="51" w:name="_Toc430534077"/>
+      <w:bookmarkStart w:id="50" w:name="_Toc430534077"/>
       <w:r>
         <w:t>Appendices</w:t>
       </w:r>
-      <w:bookmarkEnd w:id="51"/>
+      <w:bookmarkEnd w:id="50"/>
     </w:p>
     <w:p/>
     <w:p/>
@@ -5512,11 +5982,11 @@
         </w:tabs>
         <w:spacing w:after="0" w:line="259" w:lineRule="auto"/>
       </w:pPr>
-      <w:bookmarkStart w:id="52" w:name="_Toc430534078"/>
+      <w:bookmarkStart w:id="51" w:name="_Toc430534078"/>
       <w:r>
         <w:t>SAMPLE</w:t>
       </w:r>
-      <w:bookmarkEnd w:id="52"/>
+      <w:bookmarkEnd w:id="51"/>
     </w:p>
     <w:p>
       <w:pPr>
@@ -5533,11 +6003,11 @@
         </w:tabs>
         <w:spacing w:before="40" w:after="0" w:line="259" w:lineRule="auto"/>
       </w:pPr>
-      <w:bookmarkStart w:id="53" w:name="_Toc430534079"/>
+      <w:bookmarkStart w:id="52" w:name="_Toc430534079"/>
       <w:r>
         <w:t>SAMPLE</w:t>
       </w:r>
-      <w:bookmarkEnd w:id="53"/>
+      <w:bookmarkEnd w:id="52"/>
     </w:p>
     <w:p>
       <w:pPr>
@@ -5554,11 +6024,11 @@
         </w:tabs>
         <w:spacing w:before="40" w:after="0" w:line="259" w:lineRule="auto"/>
       </w:pPr>
-      <w:bookmarkStart w:id="54" w:name="_Toc430534080"/>
+      <w:bookmarkStart w:id="53" w:name="_Toc430534080"/>
       <w:r>
         <w:t>SAMPLE</w:t>
       </w:r>
-      <w:bookmarkEnd w:id="54"/>
+      <w:bookmarkEnd w:id="53"/>
     </w:p>
     <w:p>
       <w:pPr>
@@ -5611,11 +6081,11 @@
         </w:tabs>
         <w:spacing w:before="40" w:after="0" w:line="259" w:lineRule="auto"/>
       </w:pPr>
-      <w:bookmarkStart w:id="55" w:name="_Toc430534081"/>
+      <w:bookmarkStart w:id="54" w:name="_Toc430534081"/>
       <w:r>
         <w:t>SAMPLE</w:t>
       </w:r>
-      <w:bookmarkEnd w:id="55"/>
+      <w:bookmarkEnd w:id="54"/>
     </w:p>
     <w:p/>
     <w:p/>
@@ -5634,9 +6104,9 @@
           <w:sz w:val="28"/>
         </w:rPr>
       </w:pPr>
-      <w:bookmarkStart w:id="56" w:name="_Toc506458771"/>
-    </w:p>
-    <w:bookmarkEnd w:id="56"/>
+      <w:bookmarkStart w:id="55" w:name="_Toc506458771"/>
+    </w:p>
+    <w:bookmarkEnd w:id="55"/>
     <w:p>
       <w:pPr>
         <w:pStyle w:val="ListParagraph"/>
@@ -5725,7 +6195,7 @@
       <w:rPr>
         <w:rStyle w:val="PageNumber"/>
       </w:rPr>
-      <w:t>6</w:t>
+      <w:t>9</w:t>
     </w:r>
     <w:r>
       <w:rPr>

</xml_diff>